<commit_message>
Jeg har nu skrevet udkastet til en indledning. Jeg skriver gerne mere, og også gerne om et af de andre punkter, men synes ikke det bør fylde mere, når det egentlig bare er intro. hvad siger I? skal jeg bare fylde mere på?
</commit_message>
<xml_diff>
--- a/p0-uni/Rapportdele/Introduction.docx
+++ b/p0-uni/Rapportdele/Introduction.docx
@@ -55,50 +55,61 @@
         </w:rPr>
         <w:t xml:space="preserve">. </w:t>
       </w:r>
-    </w:p>
-    <w:p>
-      <w:pPr>
-        <w:pStyle w:val="Overskrift2"/>
-        <w:rPr>
-          <w:lang w:val="en-US"/>
-        </w:rPr>
-      </w:pPr>
-      <w:r>
-        <w:rPr>
-          <w:lang w:val="en-US"/>
-        </w:rPr>
-        <w:t>Android</w:t>
-      </w:r>
-    </w:p>
-    <w:p>
-      <w:pPr>
-        <w:rPr>
-          <w:lang w:val="en-US"/>
-        </w:rPr>
-      </w:pPr>
-      <w:r>
-        <w:rPr>
-          <w:lang w:val="en-US"/>
-        </w:rPr>
-        <w:t>Android is one of the most used operating system for smartphones</w:t>
-      </w:r>
-      <w:r>
-        <w:rPr>
-          <w:lang w:val="en-US"/>
-        </w:rPr>
-        <w:t xml:space="preserve"> and tablets</w:t>
-      </w:r>
-      <w:r>
-        <w:rPr>
-          <w:lang w:val="en-US"/>
-        </w:rPr>
-        <w:t xml:space="preserve">. </w:t>
-      </w:r>
-      <w:r>
-        <w:rPr>
-          <w:lang w:val="en-US"/>
-        </w:rPr>
-        <w:t>The android system is a free open source system from Google</w:t>
+      <w:r>
+        <w:rPr>
+          <w:lang w:val="en-US"/>
+        </w:rPr>
+        <w:t>Phones have changes our lives, and have</w:t>
+      </w:r>
+      <w:r>
+        <w:rPr>
+          <w:lang w:val="en-US"/>
+        </w:rPr>
+        <w:t xml:space="preserve"> for many of us not only </w:t>
+      </w:r>
+      <w:r>
+        <w:rPr>
+          <w:lang w:val="en-US"/>
+        </w:rPr>
+        <w:t>changed our way of life – for some it has been a very important part of our life. With over 5 billion phones, it is one of the most</w:t>
+      </w:r>
+      <w:r>
+        <w:rPr>
+          <w:lang w:val="en-US"/>
+        </w:rPr>
+        <w:t xml:space="preserve"> widespread</w:t>
+      </w:r>
+      <w:r>
+        <w:rPr>
+          <w:lang w:val="en-US"/>
+        </w:rPr>
+        <w:t xml:space="preserve"> type of technology. </w:t>
+      </w:r>
+    </w:p>
+    <w:p>
+      <w:pPr>
+        <w:rPr>
+          <w:lang w:val="en-US"/>
+        </w:rPr>
+      </w:pPr>
+      <w:r>
+        <w:rPr>
+          <w:lang w:val="en-US"/>
+        </w:rPr>
+        <w:t xml:space="preserve">The mobile technology has developed a lot from the early start. From the transportable cellphone on </w:t>
+      </w:r>
+      <w:r>
+        <w:rPr>
+          <w:highlight w:val="yellow"/>
+          <w:lang w:val="en-US"/>
+        </w:rPr>
+        <w:t>fdkjalæ</w:t>
+      </w:r>
+      <w:r>
+        <w:rPr>
+          <w:lang w:val="en-US"/>
+        </w:rPr>
+        <w:t xml:space="preserve"> kg</w:t>
       </w:r>
       <w:r>
         <w:rPr>
@@ -111,215 +122,311 @@
         <w:rPr>
           <w:lang w:val="en-US"/>
         </w:rPr>
-        <w:t>.</w:t>
-      </w:r>
-      <w:r>
-        <w:rPr>
-          <w:lang w:val="en-US"/>
-        </w:rPr>
-        <w:t xml:space="preserve"> The android system does only work with devices equipped with a touchscreen, and is one of the most used operating system for smartphones at tablets</w:t>
-      </w:r>
-      <w:r>
-        <w:rPr>
-          <w:rStyle w:val="Fodnotehenvisning"/>
-          <w:lang w:val="en-US"/>
-        </w:rPr>
-        <w:footnoteReference w:id="3"/>
-      </w:r>
-      <w:r>
-        <w:rPr>
-          <w:lang w:val="en-US"/>
-        </w:rPr>
-        <w:t xml:space="preserve">. </w:t>
-      </w:r>
-      <w:r>
-        <w:rPr>
-          <w:lang w:val="en-US"/>
-        </w:rPr>
-        <w:t xml:space="preserve">There are over </w:t>
-      </w:r>
-      <w:r>
-        <w:rPr>
-          <w:lang w:val="en-US"/>
-        </w:rPr>
-        <w:t>100 million android devices, with 400.000 new devices every day</w:t>
-      </w:r>
-      <w:r>
-        <w:rPr>
-          <w:rStyle w:val="Fodnotehenvisning"/>
-          <w:lang w:val="en-US"/>
-        </w:rPr>
-        <w:footnoteReference w:id="4"/>
-      </w:r>
-      <w:r>
-        <w:rPr>
-          <w:lang w:val="en-US"/>
-        </w:rPr>
-        <w:t xml:space="preserve">. </w:t>
-      </w:r>
-      <w:r>
-        <w:rPr>
-          <w:lang w:val="en-US"/>
-        </w:rPr>
-        <w:t xml:space="preserve">HTC, Samsung and LG </w:t>
-      </w:r>
-      <w:r>
-        <w:rPr>
-          <w:lang w:val="en-US"/>
-        </w:rPr>
-        <w:t>are</w:t>
-      </w:r>
-      <w:r>
-        <w:rPr>
-          <w:lang w:val="en-US"/>
-        </w:rPr>
-        <w:t xml:space="preserve"> some of the big mobile companies, who uses android. They have their own skin, like HTC Sence, but they </w:t>
-      </w:r>
-      <w:r>
-        <w:rPr>
-          <w:lang w:val="en-US"/>
-        </w:rPr>
-        <w:t>use</w:t>
-      </w:r>
-      <w:r>
-        <w:rPr>
-          <w:lang w:val="en-US"/>
-        </w:rPr>
-        <w:t xml:space="preserve"> android as OS. </w:t>
-      </w:r>
-      <w:r>
-        <w:rPr>
-          <w:lang w:val="en-US"/>
-        </w:rPr>
-        <w:t xml:space="preserve">The </w:t>
-      </w:r>
-      <w:r>
-        <w:rPr>
-          <w:lang w:val="en-US"/>
-        </w:rPr>
-        <w:t>programs for android are</w:t>
-      </w:r>
-      <w:r>
-        <w:rPr>
-          <w:lang w:val="en-US"/>
-        </w:rPr>
-        <w:t xml:space="preserve"> called Apps. Apps can be </w:t>
-      </w:r>
-      <w:r>
-        <w:rPr>
-          <w:lang w:val="en-US"/>
-        </w:rPr>
-        <w:t xml:space="preserve">downloaded from Android Market, where many apps are free, and some are for sale. There are over 200.000 apps available in Android Market, with 4.5 billion installed apps. </w:t>
-      </w:r>
-      <w:r>
-        <w:rPr>
-          <w:rStyle w:val="Fodnotehenvisning"/>
-          <w:lang w:val="en-US"/>
-        </w:rPr>
-        <w:footnoteReference w:id="5"/>
-      </w:r>
-    </w:p>
-    <w:p>
-      <w:pPr>
-        <w:rPr>
-          <w:lang w:val="en-US"/>
-        </w:rPr>
-      </w:pPr>
-      <w:r>
-        <w:rPr>
-          <w:lang w:val="en-US"/>
-        </w:rPr>
-        <w:t xml:space="preserve">The many apps </w:t>
-      </w:r>
-      <w:r>
-        <w:rPr>
-          <w:lang w:val="en-US"/>
-        </w:rPr>
-        <w:t xml:space="preserve">can improve the </w:t>
-      </w:r>
-      <w:r>
-        <w:rPr>
-          <w:lang w:val="en-US"/>
-        </w:rPr>
-        <w:t>users’</w:t>
-      </w:r>
-      <w:r>
-        <w:rPr>
-          <w:lang w:val="en-US"/>
-        </w:rPr>
-        <w:t xml:space="preserve"> </w:t>
-      </w:r>
-      <w:r>
-        <w:rPr>
-          <w:lang w:val="en-US"/>
-        </w:rPr>
-        <w:t xml:space="preserve">experience of android, but </w:t>
-      </w:r>
-      <w:r>
-        <w:rPr>
-          <w:lang w:val="en-US"/>
-        </w:rPr>
-        <w:t xml:space="preserve">all these apps </w:t>
-      </w:r>
-      <w:r>
-        <w:rPr>
-          <w:lang w:val="en-US"/>
-        </w:rPr>
-        <w:t>are not authorized by Google. It means, that Google do not control the porpoise of the app, e.g. sending personal information to a third part.</w:t>
-      </w:r>
-    </w:p>
-    <w:p>
-      <w:pPr>
-        <w:pStyle w:val="Overskrift2"/>
-        <w:rPr>
-          <w:lang w:val="en-US"/>
-        </w:rPr>
-      </w:pPr>
-      <w:r>
-        <w:rPr>
-          <w:lang w:val="en-US"/>
-        </w:rPr>
-        <w:t>IMEI</w:t>
-      </w:r>
-    </w:p>
-    <w:p>
-      <w:pPr>
-        <w:rPr>
-          <w:lang w:val="en-US"/>
-        </w:rPr>
-      </w:pPr>
-      <w:r>
-        <w:rPr>
-          <w:lang w:val="en-US"/>
-        </w:rPr>
-        <w:t>International Mobile Equipment Identity</w:t>
-      </w:r>
-      <w:r>
-        <w:rPr>
-          <w:lang w:val="en-US"/>
-        </w:rPr>
-        <w:t xml:space="preserve"> (IMEI) is a number </w:t>
-      </w:r>
-      <w:r>
-        <w:rPr>
-          <w:lang w:val="en-US"/>
-        </w:rPr>
-        <w:t xml:space="preserve">which follows the mobile unit. If the sim-card on a phone is replaced, the IMEI number will still be the same. When a phone connects to the mobile network, it </w:t>
-      </w:r>
-      <w:r>
-        <w:rPr>
-          <w:lang w:val="en-US"/>
-        </w:rPr>
-        <w:t xml:space="preserve">will be identified by its IMEI. The IMEI can be a great weapon against thefts. If a cellphone is stolen, the police have the possibility to </w:t>
-      </w:r>
-      <w:r>
-        <w:rPr>
-          <w:lang w:val="en-US"/>
-        </w:rPr>
-        <w:t>block the IMEI, so they cannot get on the mobile net anywhere in the world, which will make the mobile useless as a mobile phone.</w:t>
+        <w:t xml:space="preserve"> to the new smartphones today.</w:t>
       </w:r>
       <w:bookmarkStart w:id="0" w:name="_GoBack"/>
       <w:bookmarkEnd w:id="0"/>
+    </w:p>
+    <w:p>
+      <w:pPr>
+        <w:pStyle w:val="Overskrift2"/>
+        <w:rPr>
+          <w:lang w:val="en-US"/>
+        </w:rPr>
+      </w:pPr>
+      <w:r>
+        <w:rPr>
+          <w:lang w:val="en-US"/>
+        </w:rPr>
+        <w:t>Android</w:t>
+      </w:r>
+    </w:p>
+    <w:p>
+      <w:pPr>
+        <w:rPr>
+          <w:lang w:val="en-US"/>
+        </w:rPr>
+      </w:pPr>
+      <w:r>
+        <w:rPr>
+          <w:lang w:val="en-US"/>
+        </w:rPr>
+        <w:t>Android is one of the most used operating system for smartphones</w:t>
+      </w:r>
+      <w:r>
+        <w:rPr>
+          <w:lang w:val="en-US"/>
+        </w:rPr>
+        <w:t xml:space="preserve"> and tablets</w:t>
+      </w:r>
+      <w:r>
+        <w:rPr>
+          <w:lang w:val="en-US"/>
+        </w:rPr>
+        <w:t xml:space="preserve">. </w:t>
+      </w:r>
+      <w:r>
+        <w:rPr>
+          <w:lang w:val="en-US"/>
+        </w:rPr>
+        <w:t>The android system is a free open source system from Google</w:t>
+      </w:r>
+      <w:r>
+        <w:rPr>
+          <w:rStyle w:val="Fodnotehenvisning"/>
+          <w:lang w:val="en-US"/>
+        </w:rPr>
+        <w:footnoteReference w:id="3"/>
+      </w:r>
+      <w:r>
+        <w:rPr>
+          <w:lang w:val="en-US"/>
+        </w:rPr>
+        <w:t>.</w:t>
+      </w:r>
+      <w:r>
+        <w:rPr>
+          <w:lang w:val="en-US"/>
+        </w:rPr>
+        <w:t xml:space="preserve"> The android system does only work with devices equipped with a touchscreen, and is one of the most used operating system for smartphones at tablets</w:t>
+      </w:r>
+      <w:r>
+        <w:rPr>
+          <w:rStyle w:val="Fodnotehenvisning"/>
+          <w:lang w:val="en-US"/>
+        </w:rPr>
+        <w:footnoteReference w:id="4"/>
+      </w:r>
+      <w:r>
+        <w:rPr>
+          <w:lang w:val="en-US"/>
+        </w:rPr>
+        <w:t xml:space="preserve">. </w:t>
+      </w:r>
+      <w:r>
+        <w:rPr>
+          <w:lang w:val="en-US"/>
+        </w:rPr>
+        <w:t xml:space="preserve">There are over </w:t>
+      </w:r>
+      <w:r>
+        <w:rPr>
+          <w:lang w:val="en-US"/>
+        </w:rPr>
+        <w:t>100 million android devices, with 400.000 new devices every day</w:t>
+      </w:r>
+      <w:r>
+        <w:rPr>
+          <w:rStyle w:val="Fodnotehenvisning"/>
+          <w:lang w:val="en-US"/>
+        </w:rPr>
+        <w:footnoteReference w:id="5"/>
+      </w:r>
+      <w:r>
+        <w:rPr>
+          <w:lang w:val="en-US"/>
+        </w:rPr>
+        <w:t xml:space="preserve">. </w:t>
+      </w:r>
+      <w:r>
+        <w:rPr>
+          <w:lang w:val="en-US"/>
+        </w:rPr>
+        <w:t xml:space="preserve">HTC, Samsung and LG </w:t>
+      </w:r>
+      <w:r>
+        <w:rPr>
+          <w:lang w:val="en-US"/>
+        </w:rPr>
+        <w:t>are</w:t>
+      </w:r>
+      <w:r>
+        <w:rPr>
+          <w:lang w:val="en-US"/>
+        </w:rPr>
+        <w:t xml:space="preserve"> some of the big mobile companies, who </w:t>
+      </w:r>
+      <w:r>
+        <w:rPr>
+          <w:lang w:val="en-US"/>
+        </w:rPr>
+        <w:t>use</w:t>
+      </w:r>
+      <w:r>
+        <w:rPr>
+          <w:lang w:val="en-US"/>
+        </w:rPr>
+        <w:t xml:space="preserve"> android. They have their own skin, like HTC Sence, but they </w:t>
+      </w:r>
+      <w:r>
+        <w:rPr>
+          <w:lang w:val="en-US"/>
+        </w:rPr>
+        <w:t>use</w:t>
+      </w:r>
+      <w:r>
+        <w:rPr>
+          <w:lang w:val="en-US"/>
+        </w:rPr>
+        <w:t xml:space="preserve"> android as OS. </w:t>
+      </w:r>
+      <w:r>
+        <w:rPr>
+          <w:lang w:val="en-US"/>
+        </w:rPr>
+        <w:t xml:space="preserve">The </w:t>
+      </w:r>
+      <w:r>
+        <w:rPr>
+          <w:lang w:val="en-US"/>
+        </w:rPr>
+        <w:t>programs for android are</w:t>
+      </w:r>
+      <w:r>
+        <w:rPr>
+          <w:lang w:val="en-US"/>
+        </w:rPr>
+        <w:t xml:space="preserve"> called Apps. Apps can be </w:t>
+      </w:r>
+      <w:r>
+        <w:rPr>
+          <w:lang w:val="en-US"/>
+        </w:rPr>
+        <w:t xml:space="preserve">downloaded from Android Market, where many apps are free, and some are for sale. There are over 200.000 apps available in Android Market, with 4.5 billion installed apps. </w:t>
+      </w:r>
+      <w:r>
+        <w:rPr>
+          <w:rStyle w:val="Fodnotehenvisning"/>
+          <w:lang w:val="en-US"/>
+        </w:rPr>
+        <w:footnoteReference w:id="6"/>
+      </w:r>
+    </w:p>
+    <w:p>
+      <w:pPr>
+        <w:rPr>
+          <w:lang w:val="en-US"/>
+        </w:rPr>
+      </w:pPr>
+      <w:r>
+        <w:rPr>
+          <w:lang w:val="en-US"/>
+        </w:rPr>
+        <w:t xml:space="preserve">The many apps </w:t>
+      </w:r>
+      <w:r>
+        <w:rPr>
+          <w:lang w:val="en-US"/>
+        </w:rPr>
+        <w:t xml:space="preserve">can improve the </w:t>
+      </w:r>
+      <w:r>
+        <w:rPr>
+          <w:lang w:val="en-US"/>
+        </w:rPr>
+        <w:t>users’</w:t>
+      </w:r>
+      <w:r>
+        <w:rPr>
+          <w:lang w:val="en-US"/>
+        </w:rPr>
+        <w:t xml:space="preserve"> </w:t>
+      </w:r>
+      <w:r>
+        <w:rPr>
+          <w:lang w:val="en-US"/>
+        </w:rPr>
+        <w:t xml:space="preserve">experience of android, but </w:t>
+      </w:r>
+      <w:r>
+        <w:rPr>
+          <w:lang w:val="en-US"/>
+        </w:rPr>
+        <w:t xml:space="preserve">all these apps </w:t>
+      </w:r>
+      <w:r>
+        <w:rPr>
+          <w:lang w:val="en-US"/>
+        </w:rPr>
+        <w:t>are not authorized by Google. It means, that Google do not control the porpoise of the app, e.g. sending personal information to a third part.</w:t>
+      </w:r>
+    </w:p>
+    <w:p>
+      <w:pPr>
+        <w:pStyle w:val="Overskrift2"/>
+        <w:rPr>
+          <w:lang w:val="en-US"/>
+        </w:rPr>
+      </w:pPr>
+      <w:r>
+        <w:rPr>
+          <w:lang w:val="en-US"/>
+        </w:rPr>
+        <w:t>IMEI</w:t>
+      </w:r>
+    </w:p>
+    <w:p>
+      <w:pPr>
+        <w:rPr>
+          <w:lang w:val="en-US"/>
+        </w:rPr>
+      </w:pPr>
+      <w:r>
+        <w:rPr>
+          <w:lang w:val="en-US"/>
+        </w:rPr>
+        <w:t>International Mobile Equipment Identity</w:t>
+      </w:r>
+      <w:r>
+        <w:rPr>
+          <w:lang w:val="en-US"/>
+        </w:rPr>
+        <w:t xml:space="preserve"> (IMEI) is a number </w:t>
+      </w:r>
+      <w:r>
+        <w:rPr>
+          <w:lang w:val="en-US"/>
+        </w:rPr>
+        <w:t xml:space="preserve">which follows the mobile unit. If the sim-card on a phone is replaced, the IMEI number will still be the same. When a phone connects to the mobile network, it </w:t>
+      </w:r>
+      <w:r>
+        <w:rPr>
+          <w:lang w:val="en-US"/>
+        </w:rPr>
+        <w:t xml:space="preserve">will be identified by its IMEI. The IMEI can be a great weapon against thefts. If a cellphone is stolen, the police have the possibility to </w:t>
+      </w:r>
+      <w:r>
+        <w:rPr>
+          <w:lang w:val="en-US"/>
+        </w:rPr>
+        <w:t>block the IMEI, so they cannot get on the mobile net anywhere in the world, which will make the mobile useless as a mobile phone.</w:t>
+      </w:r>
+    </w:p>
+    <w:p>
+      <w:pPr>
+        <w:rPr>
+          <w:lang w:val="en-US"/>
+        </w:rPr>
+      </w:pPr>
+      <w:r>
+        <w:rPr>
+          <w:lang w:val="en-US"/>
+        </w:rPr>
+        <w:t xml:space="preserve">The IMEI are a unic number for a phone – in theory. There are examples on, that you can change the IMEI of a phone, making it a copy of another phone. </w:t>
+      </w:r>
+    </w:p>
+    <w:p>
+      <w:pPr>
+        <w:rPr>
+          <w:lang w:val="en-US"/>
+        </w:rPr>
+      </w:pPr>
+      <w:r>
+        <w:rPr>
+          <w:lang w:val="en-US"/>
+        </w:rPr>
+        <w:t>The IMEI makes a lot of opportunities, like cobatting theft, but has also some possibilities of illegal use.</w:t>
+      </w:r>
     </w:p>
     <w:sectPr>
       <w:pgSz w:w="11906" w:h="16838"/>
@@ -416,6 +523,22 @@
       <w:r>
         <w:t xml:space="preserve"> </w:t>
       </w:r>
+    </w:p>
+  </w:footnote>
+  <w:footnote w:id="3">
+    <w:p>
+      <w:pPr>
+        <w:pStyle w:val="Fodnotetekst"/>
+      </w:pPr>
+      <w:r>
+        <w:rPr>
+          <w:rStyle w:val="Fodnotehenvisning"/>
+        </w:rPr>
+        <w:footnoteRef/>
+      </w:r>
+      <w:r>
+        <w:t xml:space="preserve"> </w:t>
+      </w:r>
       <w:hyperlink r:id="rId2" w:history="1">
         <w:r>
           <w:rPr>
@@ -426,7 +549,7 @@
       </w:hyperlink>
     </w:p>
   </w:footnote>
-  <w:footnote w:id="3">
+  <w:footnote w:id="4">
     <w:p>
       <w:pPr>
         <w:pStyle w:val="Fodnotetekst"/>
@@ -442,7 +565,7 @@
       </w:r>
     </w:p>
   </w:footnote>
-  <w:footnote w:id="4">
+  <w:footnote w:id="5">
     <w:p>
       <w:pPr>
         <w:pStyle w:val="Fodnotetekst"/>
@@ -466,7 +589,7 @@
       </w:hyperlink>
     </w:p>
   </w:footnote>
-  <w:footnote w:id="5">
+  <w:footnote w:id="6">
     <w:p>
       <w:pPr>
         <w:pStyle w:val="Fodnotetekst"/>

</xml_diff>